<commit_message>
Dagbog skrevet for 30/11-2017
</commit_message>
<xml_diff>
--- a/Dokumenter/Dagbog.docx
+++ b/Dokumenter/Dagbog.docx
@@ -22,15 +22,7 @@
       </w:r>
       <w:r>
         <w:br/>
-        <w:t xml:space="preserve">Vi har lavet en gruppe kontrakt, valgt metode og fået oprettet vores user </w:t>
-      </w:r>
-      <w:proofErr w:type="spellStart"/>
-      <w:r>
-        <w:t>stories</w:t>
-      </w:r>
-      <w:proofErr w:type="spellEnd"/>
-      <w:r>
-        <w:t>. Vi har lavet ´</w:t>
+        <w:t>Vi har lavet en gruppe kontrakt, valgt metode og fået oprettet vores user stories. Vi har lavet ´</w:t>
       </w:r>
       <w:proofErr w:type="spellStart"/>
       <w:r>
@@ -114,9 +106,43 @@
       </w:r>
     </w:p>
     <w:p>
+      <w:r>
+        <w:t>30</w:t>
+      </w:r>
+      <w:r>
+        <w:t xml:space="preserve">-11-2017: </w:t>
+      </w:r>
+      <w:r>
+        <w:t>F</w:t>
+      </w:r>
+      <w:r>
+        <w:t>jerde</w:t>
+      </w:r>
+      <w:r>
+        <w:t xml:space="preserve"> dag</w:t>
+      </w:r>
+    </w:p>
+    <w:p>
+      <w:r>
+        <w:t xml:space="preserve">I dag klokken 8:15 startede vores daglige </w:t>
+      </w:r>
+      <w:proofErr w:type="spellStart"/>
+      <w:r>
+        <w:t>scrum</w:t>
+      </w:r>
+      <w:proofErr w:type="spellEnd"/>
+      <w:r>
+        <w:t xml:space="preserve"> meeting igen, og fadt ud af hvordan det gik i går og hvad vi skulle lave resten af dagen. </w:t>
+      </w:r>
       <w:bookmarkStart w:id="0" w:name="_GoBack"/>
       <w:bookmarkEnd w:id="0"/>
     </w:p>
+    <w:p>
+      <w:r>
+        <w:t>I dag havde vi som i går heller ikke mulighed for at få et lokale på grund af det var reserveret til 5. semester, så vi satte os ind i vores undervisningslokale og gjorde vores for at arbejdsmiljøet var acceptabelt for os og andre i lokalet.</w:t>
+      </w:r>
+    </w:p>
+    <w:p/>
     <w:sectPr>
       <w:pgSz w:w="11906" w:h="16838"/>
       <w:pgMar w:top="1701" w:right="1134" w:bottom="1701" w:left="1134" w:header="708" w:footer="708" w:gutter="0"/>

</xml_diff>

<commit_message>
Dagbog og sprint opdateret
</commit_message>
<xml_diff>
--- a/Dokumenter/Dagbog.docx
+++ b/Dokumenter/Dagbog.docx
@@ -10,6 +10,13 @@
         <w:t>Dagbog</w:t>
       </w:r>
     </w:p>
+    <w:p>
+      <w:r>
+        <w:t>Af: Anders</w:t>
+      </w:r>
+      <w:bookmarkStart w:id="0" w:name="_GoBack"/>
+      <w:bookmarkEnd w:id="0"/>
+    </w:p>
     <w:p/>
     <w:p>
       <w:r>
@@ -107,13 +114,7 @@
     </w:p>
     <w:p>
       <w:r>
-        <w:t>30</w:t>
-      </w:r>
-      <w:r>
-        <w:t xml:space="preserve">-11-2017: </w:t>
-      </w:r>
-      <w:r>
-        <w:t>F</w:t>
+        <w:t>30-11-2017: F</w:t>
       </w:r>
       <w:r>
         <w:t>jerde</w:t>
@@ -134,15 +135,185 @@
       <w:r>
         <w:t xml:space="preserve"> meeting igen, og fadt ud af hvordan det gik i går og hvad vi skulle lave resten af dagen. </w:t>
       </w:r>
-      <w:bookmarkStart w:id="0" w:name="_GoBack"/>
-      <w:bookmarkEnd w:id="0"/>
     </w:p>
     <w:p>
       <w:r>
         <w:t>I dag havde vi som i går heller ikke mulighed for at få et lokale på grund af det var reserveret til 5. semester, så vi satte os ind i vores undervisningslokale og gjorde vores for at arbejdsmiljøet var acceptabelt for os og andre i lokalet.</w:t>
       </w:r>
     </w:p>
-    <w:p/>
+    <w:p>
+      <w:r>
+        <w:t>01-12-2017</w:t>
+      </w:r>
+      <w:r>
+        <w:t>: Femte dag</w:t>
+      </w:r>
+    </w:p>
+    <w:p>
+      <w:r>
+        <w:t xml:space="preserve">Vi holdte </w:t>
+      </w:r>
+      <w:proofErr w:type="spellStart"/>
+      <w:r>
+        <w:t>scrum</w:t>
+      </w:r>
+      <w:proofErr w:type="spellEnd"/>
+      <w:r>
+        <w:t xml:space="preserve"> igen som holdes hver dag. Vi fik rettet vores </w:t>
+      </w:r>
+      <w:proofErr w:type="spellStart"/>
+      <w:r>
+        <w:t>erd</w:t>
+      </w:r>
+      <w:proofErr w:type="spellEnd"/>
+      <w:r>
+        <w:t xml:space="preserve"> samt skrevet til den og sat den i done sammen med </w:t>
+      </w:r>
+      <w:proofErr w:type="spellStart"/>
+      <w:r>
+        <w:t>mapping</w:t>
+      </w:r>
+      <w:proofErr w:type="spellEnd"/>
+      <w:r>
+        <w:t>. Databasen blev lavet samt scriptet blev gemt.</w:t>
+      </w:r>
+    </w:p>
+    <w:p>
+      <w:r>
+        <w:t>04-12-2017</w:t>
+      </w:r>
+      <w:r>
+        <w:t>: Sjette dag</w:t>
+      </w:r>
+    </w:p>
+    <w:p>
+      <w:r>
+        <w:t xml:space="preserve">Vi holdte et nyt sprint meeting for at finde ud af hvilke </w:t>
+      </w:r>
+      <w:proofErr w:type="spellStart"/>
+      <w:r>
+        <w:t>userstories</w:t>
+      </w:r>
+      <w:proofErr w:type="spellEnd"/>
+      <w:r>
+        <w:t xml:space="preserve"> der som min skulle laves den kommende uge. Efter det holdte vi et hurtigt </w:t>
+      </w:r>
+      <w:proofErr w:type="spellStart"/>
+      <w:r>
+        <w:t>standing</w:t>
+      </w:r>
+      <w:proofErr w:type="spellEnd"/>
+      <w:r>
+        <w:t xml:space="preserve"> meeting og forklarede hvad der sidst var arbejdet på, hvordan det var gået og hvad man ville i dag.</w:t>
+      </w:r>
+    </w:p>
+    <w:p>
+      <w:r>
+        <w:lastRenderedPageBreak/>
+        <w:t xml:space="preserve">Der blev startet på kode (primært </w:t>
+      </w:r>
+      <w:proofErr w:type="spellStart"/>
+      <w:r>
+        <w:t>db</w:t>
+      </w:r>
+      <w:proofErr w:type="spellEnd"/>
+      <w:r>
+        <w:t xml:space="preserve"> kald, controllers og views).</w:t>
+      </w:r>
+    </w:p>
+    <w:p>
+      <w:r>
+        <w:t>05-12-2017</w:t>
+      </w:r>
+      <w:r>
+        <w:t>: Syvende dag</w:t>
+      </w:r>
+    </w:p>
+    <w:p>
+      <w:r>
+        <w:t>Vi startede ud med at læse projektoplægget igen for at sikre vi ikke havde misset noget. Vi har erfaring fra tidligere projekter med at læse oplægget flere gange i løbet af opgaveperioden. Da man løbende vil opdage eventuelle mangler.</w:t>
+      </w:r>
+    </w:p>
+    <w:p>
+      <w:r>
+        <w:t>06-12-2017</w:t>
+      </w:r>
+      <w:r>
+        <w:t>: Ottende dag</w:t>
+      </w:r>
+    </w:p>
+    <w:p>
+      <w:r>
+        <w:t>07-12-2017</w:t>
+      </w:r>
+      <w:r>
+        <w:t>: Niende dag</w:t>
+      </w:r>
+    </w:p>
+    <w:p>
+      <w:r>
+        <w:t>08-12-2017</w:t>
+      </w:r>
+      <w:r>
+        <w:t>: Tiende dag</w:t>
+      </w:r>
+    </w:p>
+    <w:p>
+      <w:r>
+        <w:t>11-12-2017</w:t>
+      </w:r>
+      <w:r>
+        <w:t>: Ellevte dag</w:t>
+      </w:r>
+    </w:p>
+    <w:p>
+      <w:r>
+        <w:t>12-12-2017</w:t>
+      </w:r>
+      <w:r>
+        <w:t>: Tolvte dag</w:t>
+      </w:r>
+    </w:p>
+    <w:p>
+      <w:r>
+        <w:t>13-12-2017</w:t>
+      </w:r>
+      <w:r>
+        <w:t>: Trettende dag</w:t>
+      </w:r>
+    </w:p>
+    <w:p>
+      <w:r>
+        <w:t>14-12-2017</w:t>
+      </w:r>
+      <w:r>
+        <w:t>: Fjortende dag</w:t>
+      </w:r>
+    </w:p>
+    <w:p>
+      <w:r>
+        <w:t>15-12-2017</w:t>
+      </w:r>
+      <w:r>
+        <w:t>: Femtende dag</w:t>
+      </w:r>
+    </w:p>
+    <w:p>
+      <w:r>
+        <w:t>16-12-2017</w:t>
+      </w:r>
+      <w:r>
+        <w:t>: Sekstende dag</w:t>
+      </w:r>
+    </w:p>
+    <w:p>
+      <w:r>
+        <w:t>17-12-2017</w:t>
+      </w:r>
+      <w:r>
+        <w:t>: Syttende dag</w:t>
+      </w:r>
+    </w:p>
     <w:sectPr>
       <w:pgSz w:w="11906" w:h="16838"/>
       <w:pgMar w:top="1701" w:right="1134" w:bottom="1701" w:left="1134" w:header="708" w:footer="708" w:gutter="0"/>

</xml_diff>

<commit_message>
lidt dagbog og perspektivering
</commit_message>
<xml_diff>
--- a/Dokumenter/Dagbog.docx
+++ b/Dokumenter/Dagbog.docx
@@ -248,24 +248,55 @@
       <w:r>
         <w:t>I dag blev der arbejdet med at få skrevet en oversigt ud så det stod rigtigt og med de rigtige data.</w:t>
       </w:r>
+    </w:p>
+    <w:p>
+      <w:r>
+        <w:t>08-12-2017</w:t>
+      </w:r>
+      <w:r>
+        <w:t>: Tiende dag</w:t>
+      </w:r>
+    </w:p>
+    <w:p>
+      <w:r>
+        <w:t xml:space="preserve">Vi holdte i dag et møde med vores ’Product Owner’ Klaus, hvor vi fik vist vores produkt, hvordan det ser ud, hvad vi tænker og hvad han tænkte. Der blev skrevet noter ned om hans ønsker og efter mødet blev der arbejdet for at få gjort dette sprints </w:t>
+      </w:r>
+      <w:proofErr w:type="spellStart"/>
+      <w:r>
+        <w:t>userstories</w:t>
+      </w:r>
+      <w:proofErr w:type="spellEnd"/>
+      <w:r>
+        <w:t xml:space="preserve"> puttet over i ’DONE’. </w:t>
+      </w:r>
+    </w:p>
+    <w:p>
+      <w:r>
+        <w:t xml:space="preserve">Vi sluttede med at alle </w:t>
+      </w:r>
+      <w:proofErr w:type="spellStart"/>
+      <w:r>
+        <w:t>userstories</w:t>
+      </w:r>
+      <w:proofErr w:type="spellEnd"/>
+      <w:r>
+        <w:t xml:space="preserve"> var opnået og endnu et vellykket sprint var overstået.</w:t>
+      </w:r>
+    </w:p>
+    <w:p>
+      <w:r>
+        <w:t>11-12-2017</w:t>
+      </w:r>
+      <w:r>
+        <w:t>: Ellevte dag</w:t>
+      </w:r>
+    </w:p>
+    <w:p>
+      <w:r>
+        <w:t>Vi startede på 3 og sidste sprint i dette projekt.</w:t>
+      </w:r>
       <w:bookmarkStart w:id="0" w:name="_GoBack"/>
       <w:bookmarkEnd w:id="0"/>
-    </w:p>
-    <w:p>
-      <w:r>
-        <w:t>08-12-2017</w:t>
-      </w:r>
-      <w:r>
-        <w:t>: Tiende dag</w:t>
-      </w:r>
-    </w:p>
-    <w:p>
-      <w:r>
-        <w:t>11-12-2017</w:t>
-      </w:r>
-      <w:r>
-        <w:t>: Ellevte dag</w:t>
-      </w:r>
     </w:p>
     <w:p>
       <w:r>

</xml_diff>

<commit_message>
Dagbog er blevet updateret
</commit_message>
<xml_diff>
--- a/Dokumenter/Dagbog.docx
+++ b/Dokumenter/Dagbog.docx
@@ -306,37 +306,53 @@
       <w:r>
         <w:t>: Tolvte dag</w:t>
       </w:r>
+    </w:p>
+    <w:p>
+      <w:r>
+        <w:t xml:space="preserve">Vi fortsatte i dag med udregningerne af </w:t>
+      </w:r>
+      <w:r>
+        <w:t>sammenligningen</w:t>
+      </w:r>
+      <w:r>
+        <w:t xml:space="preserve"> af vores budget i budgetmanageren og regnskabet fra Xena ser ud. Vi har også lavet små rettelser til rapporten og skrev nye punkter.</w:t>
+      </w:r>
+    </w:p>
+    <w:p>
+      <w:r>
+        <w:t>13-12-2017</w:t>
+      </w:r>
+      <w:r>
+        <w:t>: Trettende dag</w:t>
+      </w:r>
+    </w:p>
+    <w:p>
+      <w:r>
+        <w:t xml:space="preserve">I dag har vi brugt hele dagen på at rette rapporten igennem da alle gruppemedlemmer har læst rapporten igennem til i dag. Så vi gik i gang med at gå hele rapporten igennem og lavede rettelser der hvor vi mente det skulle rettes. </w:t>
+      </w:r>
+    </w:p>
+    <w:p>
+      <w:r>
+        <w:t>14-12-2017</w:t>
+      </w:r>
+      <w:r>
+        <w:t>: Fjortende dag</w:t>
+      </w:r>
+    </w:p>
+    <w:p>
+      <w:r>
+        <w:t xml:space="preserve">I dag har vi skrevet og omskrevet de områder vi fandt i går. Her kom der nogle nye </w:t>
+      </w:r>
+    </w:p>
+    <w:p>
+      <w:r>
+        <w:t>15-12-2017</w:t>
+      </w:r>
+      <w:r>
+        <w:t>: Femtende dag</w:t>
+      </w:r>
       <w:bookmarkStart w:id="0" w:name="_GoBack"/>
       <w:bookmarkEnd w:id="0"/>
-    </w:p>
-    <w:p>
-      <w:r>
-        <w:t>Christian var meget positiv overrasket over hele gruppens resultat. Intet at sætte en finger på.</w:t>
-      </w:r>
-    </w:p>
-    <w:p>
-      <w:r>
-        <w:t>13-12-2017</w:t>
-      </w:r>
-      <w:r>
-        <w:t>: Trettende dag</w:t>
-      </w:r>
-    </w:p>
-    <w:p>
-      <w:r>
-        <w:t>14-12-2017</w:t>
-      </w:r>
-      <w:r>
-        <w:t>: Fjortende dag</w:t>
-      </w:r>
-    </w:p>
-    <w:p>
-      <w:r>
-        <w:t>15-12-2017</w:t>
-      </w:r>
-      <w:r>
-        <w:t>: Femtende dag</w:t>
-      </w:r>
     </w:p>
     <w:p>
       <w:r>

</xml_diff>